<commit_message>
1220 PC commit before push
</commit_message>
<xml_diff>
--- a/程序耦合开发文档.docx
+++ b/程序耦合开发文档.docx
@@ -10591,11 +10591,6 @@
       </w:r>
     </w:p>
     <w:p>
-      <w:pPr>
-        <w:rPr>
-          <w:rFonts w:hint="eastAsia"/>
-        </w:rPr>
-      </w:pPr>
       <w:r>
         <w:rPr>
           <w:rFonts w:hint="eastAsia"/>
@@ -10618,9 +10613,6 @@
     <w:p>
       <w:pPr>
         <w:pStyle w:val="2"/>
-        <w:rPr>
-          <w:rFonts w:hint="eastAsia"/>
-        </w:rPr>
       </w:pPr>
       <w:r>
         <w:rPr>
@@ -10630,125 +10622,600 @@
       </w:r>
     </w:p>
     <w:p>
+      <w:r>
+        <w:rPr>
+          <w:rFonts w:hint="eastAsia"/>
+          <w:strike/>
+        </w:rPr>
+        <w:t>自己用</w:t>
+      </w:r>
+      <w:r>
+        <w:rPr>
+          <w:rFonts w:hint="eastAsia"/>
+          <w:strike/>
+        </w:rPr>
+        <w:t>cmake</w:t>
+      </w:r>
+      <w:r>
+        <w:rPr>
+          <w:rFonts w:hint="eastAsia"/>
+          <w:strike/>
+        </w:rPr>
+        <w:t>编译；</w:t>
+      </w:r>
+      <w:r>
+        <w:rPr>
+          <w:rFonts w:hint="eastAsia"/>
+          <w:strike/>
+        </w:rPr>
+        <w:t>尝试在服务器上用</w:t>
+      </w:r>
+      <w:r>
+        <w:rPr>
+          <w:rFonts w:hint="eastAsia"/>
+          <w:strike/>
+        </w:rPr>
+        <w:t>Cmake</w:t>
+      </w:r>
+      <w:r>
+        <w:rPr>
+          <w:rFonts w:hint="eastAsia"/>
+          <w:strike/>
+        </w:rPr>
+        <w:t>编译；</w:t>
+      </w:r>
+      <w:r>
+        <w:rPr>
+          <w:rFonts w:hint="eastAsia"/>
+          <w:strike/>
+        </w:rPr>
+        <w:t>目前看来</w:t>
+      </w:r>
+      <w:r>
+        <w:rPr>
+          <w:rFonts w:hint="eastAsia"/>
+          <w:strike/>
+        </w:rPr>
+        <w:t>64</w:t>
+      </w:r>
+      <w:r>
+        <w:rPr>
+          <w:rFonts w:hint="eastAsia"/>
+          <w:strike/>
+        </w:rPr>
+        <w:t>位的编译结果可以运行，之前不能运行的原因应该就是程序与操作系统的位数不统一。</w:t>
+      </w:r>
+    </w:p>
+    <w:p>
       <w:pPr>
         <w:rPr>
-          <w:rFonts w:hint="eastAsia"/>
+          <w:i/>
         </w:rPr>
       </w:pPr>
       <w:r>
         <w:rPr>
           <w:rFonts w:hint="eastAsia"/>
-          <w:strike/>
-        </w:rPr>
-        <w:t>自己用</w:t>
-      </w:r>
-      <w:r>
-        <w:rPr>
-          <w:rFonts w:hint="eastAsia"/>
-          <w:strike/>
-        </w:rPr>
-        <w:t>cmake</w:t>
-      </w:r>
-      <w:r>
-        <w:rPr>
-          <w:rFonts w:hint="eastAsia"/>
-          <w:strike/>
-        </w:rPr>
-        <w:t>编译；</w:t>
-      </w:r>
-      <w:r>
-        <w:rPr>
-          <w:rFonts w:hint="eastAsia"/>
-          <w:strike/>
-        </w:rPr>
-        <w:t>尝试在服务器上用</w:t>
-      </w:r>
-      <w:r>
-        <w:rPr>
-          <w:rFonts w:hint="eastAsia"/>
-          <w:strike/>
-        </w:rPr>
-        <w:t>Cmake</w:t>
-      </w:r>
-      <w:r>
-        <w:rPr>
-          <w:rFonts w:hint="eastAsia"/>
-          <w:strike/>
-        </w:rPr>
-        <w:t>编译；</w:t>
-      </w:r>
-      <w:r>
-        <w:rPr>
-          <w:rFonts w:hint="eastAsia"/>
-          <w:strike/>
-        </w:rPr>
-        <w:t>目前看来</w:t>
-      </w:r>
-      <w:r>
-        <w:rPr>
-          <w:rFonts w:hint="eastAsia"/>
-          <w:strike/>
+          <w:i/>
+        </w:rPr>
+        <w:t>找西交要工程文件；</w:t>
+      </w:r>
+    </w:p>
+    <w:p>
+      <w:pPr>
+        <w:rPr>
+          <w:i/>
+        </w:rPr>
+      </w:pPr>
+      <w:r>
+        <w:rPr>
+          <w:rFonts w:hint="eastAsia"/>
+          <w:i/>
+        </w:rPr>
+        <w:t>询问小高</w:t>
+      </w:r>
+      <w:r>
+        <w:rPr>
+          <w:rFonts w:hint="eastAsia"/>
+          <w:i/>
         </w:rPr>
         <w:t>64</w:t>
       </w:r>
       <w:r>
         <w:rPr>
           <w:rFonts w:hint="eastAsia"/>
-          <w:strike/>
-        </w:rPr>
-        <w:t>位的编译结果可以运行，之前不能运行的原因应该就是程序与操作系统的位数不统一。</w:t>
+          <w:i/>
+        </w:rPr>
+        <w:t>位编译结果；</w:t>
+      </w:r>
+    </w:p>
+    <w:p>
+      <w:r>
+        <w:rPr>
+          <w:rFonts w:hint="eastAsia"/>
+        </w:rPr>
+        <w:t>抓紧调试热工程序；</w:t>
+      </w:r>
+    </w:p>
+    <w:p>
+      <w:r>
+        <w:rPr>
+          <w:rFonts w:hint="eastAsia"/>
+        </w:rPr>
+        <w:t>用</w:t>
+      </w:r>
+      <w:r>
+        <w:rPr>
+          <w:rFonts w:hint="eastAsia"/>
+        </w:rPr>
+        <w:t>VS2010</w:t>
+      </w:r>
+      <w:r>
+        <w:rPr>
+          <w:rFonts w:hint="eastAsia"/>
+        </w:rPr>
+        <w:t>会出现编译问题</w:t>
+      </w:r>
+    </w:p>
+    <w:p>
+      <w:r>
+        <w:rPr>
+          <w:rFonts w:hint="eastAsia"/>
+        </w:rPr>
+        <w:t>用</w:t>
+      </w:r>
+      <w:r>
+        <w:rPr>
+          <w:rFonts w:hint="eastAsia"/>
+        </w:rPr>
+        <w:t>VS2013</w:t>
+      </w:r>
+      <w:r>
+        <w:rPr>
+          <w:rFonts w:hint="eastAsia"/>
+        </w:rPr>
+        <w:t>可以编译通过</w:t>
+      </w:r>
+      <w:r>
+        <w:rPr>
+          <w:rFonts w:hint="eastAsia"/>
+        </w:rPr>
+        <w:t xml:space="preserve"> </w:t>
+      </w:r>
+    </w:p>
+    <w:p>
+      <w:r>
+        <w:rPr>
+          <w:rFonts w:hint="eastAsia"/>
+        </w:rPr>
+        <w:t>学习</w:t>
+      </w:r>
+      <w:r>
+        <w:rPr>
+          <w:rFonts w:hint="eastAsia"/>
+        </w:rPr>
+        <w:t>daisy</w:t>
+      </w:r>
+      <w:r>
+        <w:rPr>
+          <w:rFonts w:hint="eastAsia"/>
+        </w:rPr>
+        <w:t>的后处理，调试热工程序；</w:t>
+      </w:r>
+    </w:p>
+    <w:p>
+      <w:r>
+        <w:rPr>
+          <w:rFonts w:hint="eastAsia"/>
+        </w:rPr>
+        <w:t>正在跑，在跑到物理程序之前，要确认几何、网格、</w:t>
+      </w:r>
+      <w:r>
+        <w:rPr>
+          <w:rFonts w:hint="eastAsia"/>
+          <w:b/>
+        </w:rPr>
+        <w:t>功率</w:t>
+      </w:r>
+      <w:r>
+        <w:rPr>
+          <w:rFonts w:hint="eastAsia"/>
+        </w:rPr>
+        <w:t>这三个参数是否匹配。</w:t>
+      </w:r>
+    </w:p>
+    <w:p>
+      <w:r>
+        <w:rPr>
+          <w:rFonts w:hint="eastAsia"/>
+        </w:rPr>
+        <w:t>研究</w:t>
+      </w:r>
+      <w:r>
+        <w:rPr>
+          <w:rFonts w:hint="eastAsia"/>
+        </w:rPr>
+        <w:t>daisy</w:t>
+      </w:r>
+      <w:r>
+        <w:rPr>
+          <w:rFonts w:hint="eastAsia"/>
+        </w:rPr>
+        <w:t>数据的后处理。</w:t>
+      </w:r>
+    </w:p>
+    <w:p>
+      <w:r>
+        <w:rPr>
+          <w:rFonts w:hint="eastAsia"/>
+        </w:rPr>
+        <w:t>校验</w:t>
+      </w:r>
+      <w:r>
+        <w:rPr>
+          <w:rFonts w:hint="eastAsia"/>
+        </w:rPr>
+        <w:t>调整核</w:t>
+      </w:r>
+      <w:r>
+        <w:rPr>
+          <w:rFonts w:hint="eastAsia"/>
+        </w:rPr>
+        <w:t>-</w:t>
+      </w:r>
+      <w:r>
+        <w:rPr>
+          <w:rFonts w:hint="eastAsia"/>
+        </w:rPr>
+        <w:t>热耦合程序中功率的单位，给出</w:t>
+      </w:r>
+      <w:r>
+        <w:rPr>
+          <w:rFonts w:hint="eastAsia"/>
+        </w:rPr>
+        <w:t>debug</w:t>
+      </w:r>
+      <w:r>
+        <w:rPr>
+          <w:rFonts w:hint="eastAsia"/>
+        </w:rPr>
+        <w:t>的参考参数；</w:t>
       </w:r>
     </w:p>
     <w:p>
       <w:pPr>
         <w:rPr>
           <w:rFonts w:hint="eastAsia"/>
-          <w:i/>
         </w:rPr>
       </w:pPr>
       <w:r>
         <w:rPr>
           <w:rFonts w:hint="eastAsia"/>
-          <w:i/>
-        </w:rPr>
-        <w:t>找西交要工程文件；</w:t>
+        </w:rPr>
+        <w:t>下一步还要耦合热物性；</w:t>
       </w:r>
     </w:p>
     <w:p>
       <w:pPr>
         <w:rPr>
           <w:rFonts w:hint="eastAsia"/>
-          <w:i/>
         </w:rPr>
       </w:pPr>
       <w:r>
         <w:rPr>
           <w:rFonts w:hint="eastAsia"/>
-          <w:i/>
-        </w:rPr>
-        <w:t>询问小高</w:t>
-      </w:r>
-      <w:r>
-        <w:rPr>
-          <w:rFonts w:hint="eastAsia"/>
-          <w:i/>
+        </w:rPr>
+        <w:t>目前</w:t>
+      </w:r>
+      <w:r>
+        <w:rPr>
+          <w:rFonts w:hint="eastAsia"/>
+        </w:rPr>
+        <w:t>assm1</w:t>
+      </w:r>
+      <w:r>
+        <w:rPr>
+          <w:rFonts w:hint="eastAsia"/>
+        </w:rPr>
+        <w:t>是元件当成组件使用，</w:t>
+      </w:r>
+      <w:r>
+        <w:rPr>
+          <w:rFonts w:hint="eastAsia"/>
+        </w:rPr>
+        <w:t>assm1</w:t>
+      </w:r>
+      <w:r>
+        <w:rPr>
+          <w:rFonts w:hint="eastAsia"/>
+        </w:rPr>
+        <w:t>应该是一个一维数组，</w:t>
+      </w:r>
+      <w:r>
+        <w:rPr>
+          <w:rFonts w:hint="eastAsia"/>
+        </w:rPr>
+        <w:t>assm(zone)</w:t>
+      </w:r>
+      <w:r>
+        <w:rPr>
+          <w:rFonts w:hint="eastAsia"/>
+        </w:rPr>
+        <w:t>，目前计算的热工结果与</w:t>
+      </w:r>
+      <w:r>
+        <w:rPr>
+          <w:rFonts w:hint="eastAsia"/>
+        </w:rPr>
+        <w:t>zone</w:t>
+      </w:r>
+      <w:r>
+        <w:rPr>
+          <w:rFonts w:hint="eastAsia"/>
+        </w:rPr>
+        <w:t>无关。</w:t>
+      </w:r>
+      <w:r>
+        <w:rPr>
+          <w:rFonts w:hint="eastAsia"/>
+        </w:rPr>
+        <w:t>一次到位。</w:t>
+      </w:r>
+    </w:p>
+    <w:p>
+      <w:pPr>
+        <w:rPr>
+          <w:rFonts w:hint="eastAsia"/>
+        </w:rPr>
+      </w:pPr>
+      <w:r>
+        <w:rPr>
+          <w:rFonts w:hint="eastAsia"/>
+        </w:rPr>
+        <w:t>检查的时候只检查几何、网格、功率的输入是否正确；反馈的热工参数是否正确；</w:t>
+      </w:r>
+    </w:p>
+    <w:p>
+      <w:pPr>
+        <w:rPr>
+          <w:rFonts w:hint="eastAsia"/>
+        </w:rPr>
+      </w:pPr>
+      <w:r>
+        <w:rPr>
+          <w:rFonts w:hint="eastAsia"/>
+        </w:rPr>
+        <w:t>物理输出功率，用于热工模块单独校验；</w:t>
+      </w:r>
+    </w:p>
+    <w:p>
+      <w:pPr>
+        <w:rPr>
+          <w:rFonts w:hint="eastAsia"/>
+        </w:rPr>
+      </w:pPr>
+      <w:r>
+        <w:rPr>
+          <w:rFonts w:hint="eastAsia"/>
+        </w:rPr>
+        <w:t>无法调试可能是由于</w:t>
+      </w:r>
+      <w:r>
+        <w:rPr>
+          <w:rFonts w:hint="eastAsia"/>
+        </w:rPr>
+        <w:t>VS</w:t>
+      </w:r>
+      <w:r>
+        <w:rPr>
+          <w:rFonts w:hint="eastAsia"/>
+        </w:rPr>
+        <w:t>和</w:t>
+      </w:r>
+      <w:r>
+        <w:rPr>
+          <w:rFonts w:hint="eastAsia"/>
+        </w:rPr>
+        <w:t>IVF</w:t>
+      </w:r>
+      <w:r>
+        <w:rPr>
+          <w:rFonts w:hint="eastAsia"/>
+        </w:rPr>
+        <w:t>版本不匹配引起，尝试用新的组合关系。</w:t>
+      </w:r>
+    </w:p>
+    <w:p>
+      <w:pPr>
+        <w:rPr>
+          <w:rFonts w:hint="eastAsia"/>
+        </w:rPr>
+      </w:pPr>
+      <w:r>
+        <w:rPr>
+          <w:rFonts w:hint="eastAsia"/>
+        </w:rPr>
+        <w:t>目前服务器上的</w:t>
+      </w:r>
+      <w:r>
+        <w:rPr>
+          <w:rFonts w:hint="eastAsia"/>
+        </w:rPr>
+        <w:t>IVF</w:t>
+      </w:r>
+      <w:r>
+        <w:rPr>
+          <w:rFonts w:hint="eastAsia"/>
+        </w:rPr>
+        <w:t>版本应该是</w:t>
+      </w:r>
+      <w:r>
+        <w:rPr>
+          <w:rFonts w:hint="eastAsia"/>
+        </w:rPr>
+        <w:t>XE2013 update1</w:t>
+      </w:r>
+      <w:r>
+        <w:rPr>
+          <w:rFonts w:hint="eastAsia"/>
+        </w:rPr>
+        <w:t>,</w:t>
+      </w:r>
+      <w:r>
+        <w:rPr>
+          <w:rFonts w:hint="eastAsia"/>
+        </w:rPr>
+        <w:t>程序是</w:t>
+      </w:r>
+      <w:r>
+        <w:rPr>
+          <w:rFonts w:hint="eastAsia"/>
+        </w:rPr>
+        <w:t>32</w:t>
+      </w:r>
+      <w:r>
+        <w:rPr>
+          <w:rFonts w:hint="eastAsia"/>
+        </w:rPr>
+        <w:t>位还是</w:t>
+      </w:r>
+      <w:r>
+        <w:rPr>
+          <w:rFonts w:hint="eastAsia"/>
         </w:rPr>
         <w:t>64</w:t>
       </w:r>
       <w:r>
         <w:rPr>
           <w:rFonts w:hint="eastAsia"/>
-          <w:i/>
-        </w:rPr>
-        <w:t>位编译结果；</w:t>
-      </w:r>
-    </w:p>
-    <w:p>
-      <w:r>
-        <w:rPr>
-          <w:rFonts w:hint="eastAsia"/>
-        </w:rPr>
-        <w:t>抓紧调试热工程序；</w:t>
+        </w:rPr>
+        <w:t>位也可能产生影响。</w:t>
+      </w:r>
+    </w:p>
+    <w:p>
+      <w:pPr>
+        <w:rPr>
+          <w:rFonts w:hint="eastAsia"/>
+        </w:rPr>
+      </w:pPr>
+      <w:r>
+        <w:rPr>
+          <w:rFonts w:hint="eastAsia"/>
+        </w:rPr>
+        <w:t>IVF</w:t>
+      </w:r>
+      <w:r>
+        <w:rPr>
+          <w:rFonts w:hint="eastAsia"/>
+        </w:rPr>
+        <w:t>和</w:t>
+      </w:r>
+      <w:r>
+        <w:rPr>
+          <w:rFonts w:hint="eastAsia"/>
+        </w:rPr>
+        <w:t>VS</w:t>
+      </w:r>
+      <w:r>
+        <w:rPr>
+          <w:rFonts w:hint="eastAsia"/>
+        </w:rPr>
+        <w:t>均更换成</w:t>
+      </w:r>
+      <w:r>
+        <w:rPr>
+          <w:rFonts w:hint="eastAsia"/>
+        </w:rPr>
+        <w:t>64</w:t>
+      </w:r>
+      <w:r>
+        <w:rPr>
+          <w:rFonts w:hint="eastAsia"/>
+        </w:rPr>
+        <w:t>位的。</w:t>
+      </w:r>
+      <w:r>
+        <w:rPr>
+          <w:rFonts w:hint="eastAsia"/>
+        </w:rPr>
+        <w:t>猜测原因：</w:t>
+      </w:r>
+      <w:r>
+        <w:rPr>
+          <w:rFonts w:hint="eastAsia"/>
+        </w:rPr>
+        <w:t>VS</w:t>
+      </w:r>
+      <w:r>
+        <w:rPr>
+          <w:rFonts w:hint="eastAsia"/>
+        </w:rPr>
+        <w:t>是</w:t>
+      </w:r>
+      <w:r>
+        <w:rPr>
+          <w:rFonts w:hint="eastAsia"/>
+        </w:rPr>
+        <w:t>32</w:t>
+      </w:r>
+      <w:r>
+        <w:rPr>
+          <w:rFonts w:hint="eastAsia"/>
+        </w:rPr>
+        <w:t>位的，无法兼容</w:t>
+      </w:r>
+      <w:r>
+        <w:rPr>
+          <w:rFonts w:hint="eastAsia"/>
+        </w:rPr>
+        <w:t>64</w:t>
+      </w:r>
+      <w:r>
+        <w:rPr>
+          <w:rFonts w:hint="eastAsia"/>
+        </w:rPr>
+        <w:t>位的</w:t>
+      </w:r>
+      <w:r>
+        <w:rPr>
+          <w:rFonts w:hint="eastAsia"/>
+        </w:rPr>
+        <w:t>IVF</w:t>
+      </w:r>
+    </w:p>
+    <w:p>
+      <w:pPr>
+        <w:rPr>
+          <w:b/>
+          <w:sz w:val="28"/>
+          <w:szCs w:val="28"/>
+        </w:rPr>
+      </w:pPr>
+      <w:r>
+        <w:rPr>
+          <w:rFonts w:hint="eastAsia"/>
+          <w:b/>
+          <w:sz w:val="28"/>
+          <w:szCs w:val="28"/>
+        </w:rPr>
+        <w:t>所有的目的为了实现</w:t>
+      </w:r>
+      <w:r>
+        <w:rPr>
+          <w:rFonts w:hint="eastAsia"/>
+          <w:b/>
+          <w:sz w:val="28"/>
+          <w:szCs w:val="28"/>
+        </w:rPr>
+        <w:t>64</w:t>
+      </w:r>
+      <w:r>
+        <w:rPr>
+          <w:rFonts w:hint="eastAsia"/>
+          <w:b/>
+          <w:sz w:val="28"/>
+          <w:szCs w:val="28"/>
+        </w:rPr>
+        <w:t>位下的编译和调试！！</w:t>
       </w:r>
     </w:p>
     <w:sectPr>

</xml_diff>

<commit_message>
1220 work finish copy
</commit_message>
<xml_diff>
--- a/程序耦合开发文档.docx
+++ b/程序耦合开发文档.docx
@@ -9706,8 +9706,383 @@
         </w:rPr>
         <w:t>Fsq  13 500</w:t>
       </w:r>
+    </w:p>
+    <w:p>
+      <w:pPr>
+        <w:rPr>
+          <w:rFonts w:hint="eastAsia"/>
+          <w:b w:val="0"/>
+          <w:bCs w:val="0"/>
+          <w:lang w:val="en-US" w:eastAsia="zh-CN"/>
+        </w:rPr>
+      </w:pPr>
+      <w:r>
+        <w:rPr>
+          <w:rFonts w:hint="eastAsia"/>
+          <w:b w:val="0"/>
+          <w:bCs w:val="0"/>
+          <w:lang w:val="en-US" w:eastAsia="zh-CN"/>
+        </w:rPr>
+        <w:t>在此情况下，transient的计算结果依然为0，需要去考证pow的含义以及输入卡的检验。</w:t>
+      </w:r>
+    </w:p>
+    <w:p>
+      <w:pPr>
+        <w:tabs>
+          <w:tab w:val="left" w:pos="2301"/>
+        </w:tabs>
+        <w:rPr>
+          <w:rFonts w:hint="eastAsia"/>
+          <w:b w:val="0"/>
+          <w:bCs w:val="0"/>
+          <w:lang w:val="en-US" w:eastAsia="zh-CN"/>
+        </w:rPr>
+      </w:pPr>
+      <w:r>
+        <w:rPr>
+          <w:rFonts w:hint="eastAsia"/>
+          <w:b w:val="0"/>
+          <w:bCs w:val="0"/>
+          <w:lang w:val="en-US" w:eastAsia="zh-CN"/>
+        </w:rPr>
+        <w:t>预计第一次迭代步确实是1，在文件中输出各个不同迭代补偿时pow的数值即可。</w:t>
+      </w:r>
+    </w:p>
+    <w:p>
+      <w:pPr>
+        <w:tabs>
+          <w:tab w:val="left" w:pos="2301"/>
+        </w:tabs>
+        <w:rPr>
+          <w:rFonts w:hint="eastAsia"/>
+          <w:b w:val="0"/>
+          <w:bCs w:val="0"/>
+          <w:lang w:val="en-US" w:eastAsia="zh-CN"/>
+        </w:rPr>
+      </w:pPr>
+      <w:r>
+        <w:rPr>
+          <w:rFonts w:hint="eastAsia"/>
+          <w:b w:val="0"/>
+          <w:bCs w:val="0"/>
+          <w:lang w:val="en-US" w:eastAsia="zh-CN"/>
+        </w:rPr>
+        <w:t>多步迭代下daisy的计算结果</w:t>
+      </w:r>
+    </w:p>
+    <w:p>
+      <w:pPr>
+        <w:tabs>
+          <w:tab w:val="left" w:pos="2301"/>
+        </w:tabs>
+      </w:pPr>
+      <w:r>
+        <w:drawing>
+          <wp:inline distT="0" distB="0" distL="114300" distR="114300">
+            <wp:extent cx="5269865" cy="805180"/>
+            <wp:effectExtent l="0" t="0" r="6985" b="13970"/>
+            <wp:docPr id="8" name="图片 1"/>
+            <wp:cNvGraphicFramePr>
+              <a:graphicFrameLocks xmlns:a="http://schemas.openxmlformats.org/drawingml/2006/main" noChangeAspect="1"/>
+            </wp:cNvGraphicFramePr>
+            <a:graphic xmlns:a="http://schemas.openxmlformats.org/drawingml/2006/main">
+              <a:graphicData uri="http://schemas.openxmlformats.org/drawingml/2006/picture">
+                <pic:pic xmlns:pic="http://schemas.openxmlformats.org/drawingml/2006/picture">
+                  <pic:nvPicPr>
+                    <pic:cNvPr id="8" name="图片 1"/>
+                    <pic:cNvPicPr>
+                      <a:picLocks noChangeAspect="1"/>
+                    </pic:cNvPicPr>
+                  </pic:nvPicPr>
+                  <pic:blipFill>
+                    <a:blip r:embed="rId11"/>
+                    <a:stretch>
+                      <a:fillRect/>
+                    </a:stretch>
+                  </pic:blipFill>
+                  <pic:spPr>
+                    <a:xfrm>
+                      <a:off x="0" y="0"/>
+                      <a:ext cx="5269865" cy="805180"/>
+                    </a:xfrm>
+                    <a:prstGeom prst="rect">
+                      <a:avLst/>
+                    </a:prstGeom>
+                    <a:noFill/>
+                    <a:ln w="9525">
+                      <a:noFill/>
+                    </a:ln>
+                  </pic:spPr>
+                </pic:pic>
+              </a:graphicData>
+            </a:graphic>
+          </wp:inline>
+        </w:drawing>
+      </w:r>
+    </w:p>
+    <w:p>
+      <w:pPr>
+        <w:tabs>
+          <w:tab w:val="left" w:pos="2301"/>
+        </w:tabs>
+        <w:rPr>
+          <w:rFonts w:hint="eastAsia"/>
+          <w:lang w:val="en-US" w:eastAsia="zh-CN"/>
+        </w:rPr>
+      </w:pPr>
+      <w:r>
+        <w:rPr>
+          <w:rFonts w:hint="eastAsia"/>
+          <w:lang w:val="en-US" w:eastAsia="zh-CN"/>
+        </w:rPr>
+        <w:t>Transient第一次计算完以后pow依然是0，开始热工反馈后的第一次计算，算完再看结果；</w:t>
+      </w:r>
+    </w:p>
+    <w:p>
+      <w:pPr>
+        <w:tabs>
+          <w:tab w:val="left" w:pos="2301"/>
+        </w:tabs>
+        <w:rPr>
+          <w:rFonts w:hint="eastAsia"/>
+          <w:lang w:val="en-US" w:eastAsia="zh-CN"/>
+        </w:rPr>
+      </w:pPr>
+      <w:r>
+        <w:rPr>
+          <w:rFonts w:hint="eastAsia"/>
+          <w:lang w:val="en-US" w:eastAsia="zh-CN"/>
+        </w:rPr>
+        <w:t>Transient第二次计算后的pow还是0，迭代结束；</w:t>
+      </w:r>
+    </w:p>
+    <w:p>
+      <w:pPr>
+        <w:tabs>
+          <w:tab w:val="left" w:pos="2301"/>
+        </w:tabs>
+      </w:pPr>
+      <w:r>
+        <w:drawing>
+          <wp:inline distT="0" distB="0" distL="114300" distR="114300">
+            <wp:extent cx="5272405" cy="1122680"/>
+            <wp:effectExtent l="0" t="0" r="4445" b="1270"/>
+            <wp:docPr id="9" name="图片 2"/>
+            <wp:cNvGraphicFramePr>
+              <a:graphicFrameLocks xmlns:a="http://schemas.openxmlformats.org/drawingml/2006/main" noChangeAspect="1"/>
+            </wp:cNvGraphicFramePr>
+            <a:graphic xmlns:a="http://schemas.openxmlformats.org/drawingml/2006/main">
+              <a:graphicData uri="http://schemas.openxmlformats.org/drawingml/2006/picture">
+                <pic:pic xmlns:pic="http://schemas.openxmlformats.org/drawingml/2006/picture">
+                  <pic:nvPicPr>
+                    <pic:cNvPr id="9" name="图片 2"/>
+                    <pic:cNvPicPr>
+                      <a:picLocks noChangeAspect="1"/>
+                    </pic:cNvPicPr>
+                  </pic:nvPicPr>
+                  <pic:blipFill>
+                    <a:blip r:embed="rId12"/>
+                    <a:stretch>
+                      <a:fillRect/>
+                    </a:stretch>
+                  </pic:blipFill>
+                  <pic:spPr>
+                    <a:xfrm>
+                      <a:off x="0" y="0"/>
+                      <a:ext cx="5272405" cy="1122680"/>
+                    </a:xfrm>
+                    <a:prstGeom prst="rect">
+                      <a:avLst/>
+                    </a:prstGeom>
+                    <a:noFill/>
+                    <a:ln w="9525">
+                      <a:noFill/>
+                    </a:ln>
+                  </pic:spPr>
+                </pic:pic>
+              </a:graphicData>
+            </a:graphic>
+          </wp:inline>
+        </w:drawing>
+      </w:r>
+    </w:p>
+    <w:p>
+      <w:pPr>
+        <w:tabs>
+          <w:tab w:val="left" w:pos="2301"/>
+        </w:tabs>
+        <w:rPr>
+          <w:rFonts w:hint="eastAsia"/>
+          <w:lang w:val="en-US" w:eastAsia="zh-CN"/>
+        </w:rPr>
+      </w:pPr>
+      <w:r>
+        <w:rPr>
+          <w:rFonts w:hint="eastAsia"/>
+          <w:lang w:eastAsia="zh-CN"/>
+        </w:rPr>
+        <w:t>为何功率是</w:t>
+      </w:r>
+      <w:r>
+        <w:rPr>
+          <w:rFonts w:hint="eastAsia"/>
+          <w:lang w:val="en-US" w:eastAsia="zh-CN"/>
+        </w:rPr>
+        <w:t>0计算出来的结果不是温度不变？</w:t>
+      </w:r>
+    </w:p>
+    <w:p>
+      <w:pPr>
+        <w:tabs>
+          <w:tab w:val="left" w:pos="2301"/>
+        </w:tabs>
+        <w:rPr>
+          <w:rFonts w:hint="eastAsia"/>
+          <w:lang w:val="en-US" w:eastAsia="zh-CN"/>
+        </w:rPr>
+      </w:pPr>
+      <w:r>
+        <w:rPr>
+          <w:rFonts w:hint="eastAsia"/>
+          <w:lang w:val="en-US" w:eastAsia="zh-CN"/>
+        </w:rPr>
+        <w:t>首先要收集足够的一手数据，才能更直接的研究出来的结果。本例中一次计算应该给出各迭代步的功率、温度场、速度场、压力场。</w:t>
+      </w:r>
+    </w:p>
+    <w:p>
+      <w:pPr>
+        <w:tabs>
+          <w:tab w:val="left" w:pos="2301"/>
+        </w:tabs>
+        <w:rPr>
+          <w:rFonts w:hint="eastAsia"/>
+          <w:lang w:val="en-US" w:eastAsia="zh-CN"/>
+        </w:rPr>
+      </w:pPr>
+      <w:r>
+        <w:rPr>
+          <w:rFonts w:hint="eastAsia"/>
+          <w:lang w:val="en-US" w:eastAsia="zh-CN"/>
+        </w:rPr>
+        <w:t>其次可以做对照组实验看daisy中此项pow是否为0</w:t>
+      </w:r>
+    </w:p>
+    <w:p>
+      <w:pPr>
+        <w:tabs>
+          <w:tab w:val="left" w:pos="2301"/>
+        </w:tabs>
+        <w:rPr>
+          <w:rFonts w:hint="eastAsia"/>
+          <w:lang w:val="en-US" w:eastAsia="zh-CN"/>
+        </w:rPr>
+      </w:pPr>
+      <w:r>
+        <w:rPr>
+          <w:rFonts w:hint="eastAsia"/>
+          <w:lang w:val="en-US" w:eastAsia="zh-CN"/>
+        </w:rPr>
+        <w:t>对于transient，迭代步减小，看是不是pow没看全。根据daisy的结果和自己计算的结果应该是有功率的。调试的过程中看temperature的改变。</w:t>
+      </w:r>
+    </w:p>
+    <w:p>
+      <w:pPr>
+        <w:tabs>
+          <w:tab w:val="left" w:pos="2301"/>
+        </w:tabs>
+        <w:rPr>
+          <w:rFonts w:hint="eastAsia"/>
+          <w:lang w:val="en-US" w:eastAsia="zh-CN"/>
+        </w:rPr>
+      </w:pPr>
+      <w:r>
+        <w:rPr>
+          <w:rFonts w:hint="eastAsia"/>
+          <w:lang w:val="en-US" w:eastAsia="zh-CN"/>
+        </w:rPr>
+        <w:t>仔细查看了pow，并不为0；</w:t>
+      </w:r>
+    </w:p>
+    <w:p>
+      <w:pPr>
+        <w:tabs>
+          <w:tab w:val="left" w:pos="2301"/>
+        </w:tabs>
+        <w:rPr>
+          <w:rFonts w:hint="eastAsia"/>
+          <w:lang w:val="en-US" w:eastAsia="zh-CN"/>
+        </w:rPr>
+      </w:pPr>
+      <w:r>
+        <w:rPr>
+          <w:rFonts w:hint="eastAsia"/>
+          <w:lang w:val="en-US" w:eastAsia="zh-CN"/>
+        </w:rPr>
+        <w:t>需要一个简单的算例，要求组件数量少。</w:t>
+      </w:r>
+    </w:p>
+    <w:p>
+      <w:pPr>
+        <w:tabs>
+          <w:tab w:val="left" w:pos="2301"/>
+        </w:tabs>
+        <w:rPr>
+          <w:rFonts w:hint="eastAsia"/>
+          <w:lang w:val="en-US" w:eastAsia="zh-CN"/>
+        </w:rPr>
+      </w:pPr>
+      <w:r>
+        <w:rPr>
+          <w:rFonts w:hint="eastAsia"/>
+          <w:lang w:val="en-US" w:eastAsia="zh-CN"/>
+        </w:rPr>
+        <w:t>改一下平均温度的计算公式，计算平均温度。</w:t>
+      </w:r>
+    </w:p>
+    <w:p>
+      <w:pPr>
+        <w:tabs>
+          <w:tab w:val="left" w:pos="2301"/>
+        </w:tabs>
+        <w:rPr>
+          <w:rFonts w:hint="eastAsia"/>
+          <w:lang w:val="en-US" w:eastAsia="zh-CN"/>
+        </w:rPr>
+      </w:pPr>
+      <w:r>
+        <w:rPr>
+          <w:rFonts w:hint="eastAsia"/>
+          <w:lang w:val="en-US" w:eastAsia="zh-CN"/>
+        </w:rPr>
+        <w:t>画出daisy中的温度分布图，寻找可以对比的方式，原因还是模型太复杂</w:t>
+      </w:r>
       <w:bookmarkStart w:id="6" w:name="_GoBack"/>
       <w:bookmarkEnd w:id="6"/>
+      <w:r>
+        <w:rPr>
+          <w:rFonts w:hint="eastAsia"/>
+          <w:lang w:val="en-US" w:eastAsia="zh-CN"/>
+        </w:rPr>
+        <w:t>；</w:t>
+      </w:r>
+    </w:p>
+    <w:p>
+      <w:pPr>
+        <w:tabs>
+          <w:tab w:val="left" w:pos="2301"/>
+        </w:tabs>
+        <w:rPr>
+          <w:rFonts w:hint="eastAsia"/>
+          <w:lang w:val="en-US" w:eastAsia="zh-CN"/>
+        </w:rPr>
+      </w:pPr>
+      <w:r>
+        <w:rPr>
+          <w:rFonts w:hint="eastAsia"/>
+          <w:lang w:val="en-US" w:eastAsia="zh-CN"/>
+        </w:rPr>
+        <w:t>输出各组件温度分布；</w:t>
+      </w:r>
     </w:p>
     <w:sectPr>
       <w:pgSz w:w="11906" w:h="16838"/>

</xml_diff>